<commit_message>
updated abstract in nominal wage targeting paper
</commit_message>
<xml_diff>
--- a/research/cv_caratelli_20220907.docx
+++ b/research/cv_caratelli_20220907.docx
@@ -13,23 +13,37 @@
           <w:rFonts w:ascii="Times New Roman" w:hAnsi="Times New Roman" w:cs="Times New Roman"/>
         </w:rPr>
       </w:pPr>
+      <w:r>
+        <w:fldChar w:fldCharType="begin"/>
+      </w:r>
+      <w:r>
+        <w:instrText xml:space="preserve"> HYPERLINK "mailto:danicara@stanford.edu" </w:instrText>
+      </w:r>
+      <w:r>
+        <w:fldChar w:fldCharType="separate"/>
+      </w:r>
+      <w:r>
+        <w:rPr>
+          <w:rStyle w:val="Hyperlink"/>
+          <w:rFonts w:ascii="Times New Roman" w:hAnsi="Times New Roman" w:cs="Times New Roman"/>
+        </w:rPr>
+        <w:t>danicara@stanford.edu</w:t>
+      </w:r>
+      <w:r>
+        <w:rPr>
+          <w:rStyle w:val="Hyperlink"/>
+          <w:rFonts w:ascii="Times New Roman" w:hAnsi="Times New Roman" w:cs="Times New Roman"/>
+        </w:rPr>
+        <w:fldChar w:fldCharType="end"/>
+      </w:r>
+      <w:r>
+        <w:rPr>
+          <w:rStyle w:val="Hyperlink"/>
+          <w:rFonts w:ascii="Times New Roman" w:hAnsi="Times New Roman" w:cs="Times New Roman"/>
+        </w:rPr>
+        <w:br/>
+      </w:r>
       <w:hyperlink r:id="rId7" w:history="1">
-        <w:r>
-          <w:rPr>
-            <w:rStyle w:val="Hyperlink"/>
-            <w:rFonts w:ascii="Times New Roman" w:hAnsi="Times New Roman" w:cs="Times New Roman"/>
-          </w:rPr>
-          <w:t>danicara@stanford.edu</w:t>
-        </w:r>
-      </w:hyperlink>
-      <w:r>
-        <w:rPr>
-          <w:rStyle w:val="Hyperlink"/>
-          <w:rFonts w:ascii="Times New Roman" w:hAnsi="Times New Roman" w:cs="Times New Roman"/>
-        </w:rPr>
-        <w:br/>
-      </w:r>
-      <w:hyperlink r:id="rId8" w:history="1">
         <w:r>
           <w:rPr>
             <w:rStyle w:val="Hyperlink"/>
@@ -295,8 +309,18 @@
           <w:sz w:val="24"/>
           <w:szCs w:val="24"/>
         </w:rPr>
-        <w:t>Prof. Adrien Auclert</w:t>
-      </w:r>
+        <w:t xml:space="preserve">Prof. Adrien </w:t>
+      </w:r>
+      <w:proofErr w:type="spellStart"/>
+      <w:r>
+        <w:rPr>
+          <w:rFonts w:ascii="Times New Roman" w:hAnsi="Times New Roman" w:cs="Times New Roman"/>
+          <w:sz w:val="24"/>
+          <w:szCs w:val="24"/>
+        </w:rPr>
+        <w:t>Auclert</w:t>
+      </w:r>
+      <w:proofErr w:type="spellEnd"/>
       <w:r>
         <w:rPr>
           <w:rFonts w:ascii="Times New Roman" w:hAnsi="Times New Roman" w:cs="Times New Roman"/>
@@ -476,7 +500,7 @@
         </w:rPr>
         <w:br/>
       </w:r>
-      <w:hyperlink r:id="rId9" w:history="1">
+      <w:hyperlink r:id="rId8" w:history="1">
         <w:r>
           <w:rPr>
             <w:rStyle w:val="Hyperlink"/>
@@ -528,7 +552,7 @@
         </w:rPr>
         <w:tab/>
       </w:r>
-      <w:hyperlink r:id="rId10" w:history="1">
+      <w:hyperlink r:id="rId9" w:history="1">
         <w:r>
           <w:rPr>
             <w:rStyle w:val="Hyperlink"/>
@@ -792,7 +816,7 @@
         </w:rPr>
         <w:br/>
       </w:r>
-      <w:hyperlink r:id="rId11" w:history="1">
+      <w:hyperlink r:id="rId10" w:history="1">
         <w:r>
           <w:rPr>
             <w:rStyle w:val="Hyperlink"/>
@@ -863,7 +887,7 @@
         </w:rPr>
         <w:tab/>
       </w:r>
-      <w:hyperlink r:id="rId12" w:history="1">
+      <w:hyperlink r:id="rId11" w:history="1">
         <w:r>
           <w:rPr>
             <w:rStyle w:val="Hyperlink"/>
@@ -1029,7 +1053,7 @@
           <w:szCs w:val="24"/>
         </w:rPr>
       </w:pPr>
-      <w:hyperlink r:id="rId13" w:history="1">
+      <w:hyperlink r:id="rId12" w:history="1">
         <w:r>
           <w:rPr>
             <w:rStyle w:val="Hyperlink"/>
@@ -1046,7 +1070,61 @@
           <w:sz w:val="24"/>
           <w:szCs w:val="24"/>
         </w:rPr>
-        <w:t xml:space="preserve">  (with B. Bok, D. Giannone, A. Sbordone, and A. Tambalotti)</w:t>
+        <w:t xml:space="preserve">  (with B. Bok, D. </w:t>
+      </w:r>
+      <w:proofErr w:type="spellStart"/>
+      <w:r>
+        <w:rPr>
+          <w:rFonts w:ascii="Times New Roman" w:eastAsia="Times New Roman" w:hAnsi="Times New Roman" w:cs="Times New Roman"/>
+          <w:sz w:val="24"/>
+          <w:szCs w:val="24"/>
+        </w:rPr>
+        <w:t>Giannone</w:t>
+      </w:r>
+      <w:proofErr w:type="spellEnd"/>
+      <w:r>
+        <w:rPr>
+          <w:rFonts w:ascii="Times New Roman" w:eastAsia="Times New Roman" w:hAnsi="Times New Roman" w:cs="Times New Roman"/>
+          <w:sz w:val="24"/>
+          <w:szCs w:val="24"/>
+        </w:rPr>
+        <w:t xml:space="preserve">, A. </w:t>
+      </w:r>
+      <w:proofErr w:type="spellStart"/>
+      <w:r>
+        <w:rPr>
+          <w:rFonts w:ascii="Times New Roman" w:eastAsia="Times New Roman" w:hAnsi="Times New Roman" w:cs="Times New Roman"/>
+          <w:sz w:val="24"/>
+          <w:szCs w:val="24"/>
+        </w:rPr>
+        <w:t>Sbordone</w:t>
+      </w:r>
+      <w:proofErr w:type="spellEnd"/>
+      <w:r>
+        <w:rPr>
+          <w:rFonts w:ascii="Times New Roman" w:eastAsia="Times New Roman" w:hAnsi="Times New Roman" w:cs="Times New Roman"/>
+          <w:sz w:val="24"/>
+          <w:szCs w:val="24"/>
+        </w:rPr>
+        <w:t xml:space="preserve">, and A. </w:t>
+      </w:r>
+      <w:proofErr w:type="spellStart"/>
+      <w:r>
+        <w:rPr>
+          <w:rFonts w:ascii="Times New Roman" w:eastAsia="Times New Roman" w:hAnsi="Times New Roman" w:cs="Times New Roman"/>
+          <w:sz w:val="24"/>
+          <w:szCs w:val="24"/>
+        </w:rPr>
+        <w:t>Tambalotti</w:t>
+      </w:r>
+      <w:proofErr w:type="spellEnd"/>
+      <w:r>
+        <w:rPr>
+          <w:rFonts w:ascii="Times New Roman" w:eastAsia="Times New Roman" w:hAnsi="Times New Roman" w:cs="Times New Roman"/>
+          <w:sz w:val="24"/>
+          <w:szCs w:val="24"/>
+        </w:rPr>
+        <w:t>)</w:t>
       </w:r>
       <w:r>
         <w:rPr>
@@ -1256,180 +1334,199 @@
           <w:sz w:val="20"/>
           <w:szCs w:val="20"/>
         </w:rPr>
-        <w:t>This paper studies why in the aftermath of recessions low-wealth workers experience larger falls and slower recoveries in earnings than high-wealth workers. I show that differences in job-switching and job-losing rates play an important role in explaining these earnings dynamics. I build a macro model of the labor market that includes a novel ingredient, which I document and quantify empirically: when workers switch to new jobs they suffer a 9 percentage point increase in their job-loss probability over the first fifteen months at the new job. Through this model I conclude that differences in job-switching and job-losing by wealth, which the model can endogenously reproduce, explain 20 percent of the gap in earnings between low- and high-wealth workers following the Great Recession. Furthermore, the model is consistent with the sudden increase in job-switching that the US labor market experienced following the Pandemic recession, suggesting that generous government stimulus played a sizable role in the recovery.</w:t>
-      </w:r>
-    </w:p>
-    <w:p>
-      <w:pPr>
-        <w:ind w:left="720"/>
+        <w:t xml:space="preserve">This paper studies why in the aftermath of recessions low-wealth workers experience larger falls and slower recoveries in earnings than high-wealth workers. I show that differences in job-switching and job-losing rates play an important role in explaining these earnings dynamics. I build a macro model of the labor market that includes a novel ingredient, which I document and quantify empirically: when workers switch to new jobs they suffer a </w:t>
+      </w:r>
+      <w:proofErr w:type="gramStart"/>
+      <w:r>
         <w:rPr>
           <w:rFonts w:ascii="Times New Roman" w:eastAsia="Times New Roman" w:hAnsi="Times New Roman" w:cs="Times New Roman"/>
           <w:sz w:val="20"/>
           <w:szCs w:val="20"/>
         </w:rPr>
-      </w:pPr>
-    </w:p>
-    <w:p>
-      <w:pPr>
-        <w:rPr>
-          <w:rFonts w:ascii="Times New Roman" w:eastAsia="Times New Roman" w:hAnsi="Times New Roman" w:cs="Times New Roman"/>
-          <w:sz w:val="24"/>
-          <w:szCs w:val="24"/>
-        </w:rPr>
-      </w:pPr>
-      <w:r>
-        <w:rPr>
-          <w:rFonts w:ascii="Times New Roman" w:eastAsia="Times New Roman" w:hAnsi="Times New Roman" w:cs="Times New Roman"/>
-          <w:sz w:val="24"/>
-          <w:szCs w:val="24"/>
-        </w:rPr>
-        <w:t xml:space="preserve">Optimal </w:t>
-      </w:r>
-      <w:r>
-        <w:rPr>
-          <w:rFonts w:ascii="Times New Roman" w:eastAsia="Times New Roman" w:hAnsi="Times New Roman" w:cs="Times New Roman"/>
-          <w:sz w:val="24"/>
-          <w:szCs w:val="24"/>
-        </w:rPr>
-        <w:t>M</w:t>
-      </w:r>
-      <w:r>
-        <w:rPr>
-          <w:rFonts w:ascii="Times New Roman" w:eastAsia="Times New Roman" w:hAnsi="Times New Roman" w:cs="Times New Roman"/>
-          <w:sz w:val="24"/>
-          <w:szCs w:val="24"/>
-        </w:rPr>
-        <w:t xml:space="preserve">onetary </w:t>
-      </w:r>
-      <w:r>
-        <w:rPr>
-          <w:rFonts w:ascii="Times New Roman" w:eastAsia="Times New Roman" w:hAnsi="Times New Roman" w:cs="Times New Roman"/>
-          <w:sz w:val="24"/>
-          <w:szCs w:val="24"/>
-        </w:rPr>
-        <w:t>P</w:t>
-      </w:r>
-      <w:r>
-        <w:rPr>
-          <w:rFonts w:ascii="Times New Roman" w:eastAsia="Times New Roman" w:hAnsi="Times New Roman" w:cs="Times New Roman"/>
-          <w:sz w:val="24"/>
-          <w:szCs w:val="24"/>
-        </w:rPr>
-        <w:t xml:space="preserve">olicy with </w:t>
-      </w:r>
-      <w:r>
-        <w:rPr>
-          <w:rFonts w:ascii="Times New Roman" w:eastAsia="Times New Roman" w:hAnsi="Times New Roman" w:cs="Times New Roman"/>
-          <w:sz w:val="24"/>
-          <w:szCs w:val="24"/>
-        </w:rPr>
-        <w:t>M</w:t>
-      </w:r>
-      <w:r>
-        <w:rPr>
-          <w:rFonts w:ascii="Times New Roman" w:eastAsia="Times New Roman" w:hAnsi="Times New Roman" w:cs="Times New Roman"/>
-          <w:sz w:val="24"/>
-          <w:szCs w:val="24"/>
-        </w:rPr>
-        <w:t xml:space="preserve">enu </w:t>
-      </w:r>
-      <w:r>
-        <w:rPr>
-          <w:rFonts w:ascii="Times New Roman" w:eastAsia="Times New Roman" w:hAnsi="Times New Roman" w:cs="Times New Roman"/>
-          <w:sz w:val="24"/>
-          <w:szCs w:val="24"/>
-        </w:rPr>
-        <w:t>C</w:t>
-      </w:r>
-      <w:r>
-        <w:rPr>
-          <w:rFonts w:ascii="Times New Roman" w:eastAsia="Times New Roman" w:hAnsi="Times New Roman" w:cs="Times New Roman"/>
-          <w:sz w:val="24"/>
-          <w:szCs w:val="24"/>
-        </w:rPr>
-        <w:t xml:space="preserve">osts is </w:t>
-      </w:r>
-      <w:r>
-        <w:rPr>
-          <w:rFonts w:ascii="Times New Roman" w:eastAsia="Times New Roman" w:hAnsi="Times New Roman" w:cs="Times New Roman"/>
-          <w:sz w:val="24"/>
-          <w:szCs w:val="24"/>
-        </w:rPr>
-        <w:t>N</w:t>
-      </w:r>
-      <w:r>
-        <w:rPr>
-          <w:rFonts w:ascii="Times New Roman" w:eastAsia="Times New Roman" w:hAnsi="Times New Roman" w:cs="Times New Roman"/>
-          <w:sz w:val="24"/>
-          <w:szCs w:val="24"/>
-        </w:rPr>
-        <w:t xml:space="preserve">ominal </w:t>
-      </w:r>
-      <w:r>
-        <w:rPr>
-          <w:rFonts w:ascii="Times New Roman" w:eastAsia="Times New Roman" w:hAnsi="Times New Roman" w:cs="Times New Roman"/>
-          <w:sz w:val="24"/>
-          <w:szCs w:val="24"/>
-        </w:rPr>
-        <w:t>W</w:t>
-      </w:r>
-      <w:r>
-        <w:rPr>
-          <w:rFonts w:ascii="Times New Roman" w:eastAsia="Times New Roman" w:hAnsi="Times New Roman" w:cs="Times New Roman"/>
-          <w:sz w:val="24"/>
-          <w:szCs w:val="24"/>
-        </w:rPr>
-        <w:t xml:space="preserve">age </w:t>
-      </w:r>
-      <w:r>
-        <w:rPr>
-          <w:rFonts w:ascii="Times New Roman" w:eastAsia="Times New Roman" w:hAnsi="Times New Roman" w:cs="Times New Roman"/>
-          <w:sz w:val="24"/>
-          <w:szCs w:val="24"/>
-        </w:rPr>
-        <w:t>T</w:t>
-      </w:r>
-      <w:r>
-        <w:rPr>
-          <w:rFonts w:ascii="Times New Roman" w:eastAsia="Times New Roman" w:hAnsi="Times New Roman" w:cs="Times New Roman"/>
-          <w:sz w:val="24"/>
-          <w:szCs w:val="24"/>
-        </w:rPr>
-        <w:t>argeting</w:t>
-      </w:r>
-      <w:r>
-        <w:rPr>
-          <w:rFonts w:ascii="Times New Roman" w:eastAsia="Times New Roman" w:hAnsi="Times New Roman" w:cs="Times New Roman"/>
-          <w:sz w:val="24"/>
-          <w:szCs w:val="24"/>
-        </w:rPr>
-        <w:t xml:space="preserve"> (with B. Halperin)</w:t>
-      </w:r>
-    </w:p>
-    <w:p>
-      <w:pPr>
-        <w:ind w:left="720"/>
-        <w:rPr>
-          <w:rFonts w:ascii="Times New Roman" w:eastAsia="Times New Roman" w:hAnsi="Times New Roman" w:cs="Times New Roman"/>
-        </w:rPr>
-      </w:pPr>
+        <w:t>9 percentage</w:t>
+      </w:r>
+      <w:proofErr w:type="gramEnd"/>
       <w:r>
         <w:rPr>
           <w:rFonts w:ascii="Times New Roman" w:eastAsia="Times New Roman" w:hAnsi="Times New Roman" w:cs="Times New Roman"/>
           <w:sz w:val="20"/>
           <w:szCs w:val="20"/>
         </w:rPr>
-        <w:t>We show analytically that ensuring stable nominal wage growth is the optimal monetary policy in a multisector economy with menu costs. This nominal wage targeting contrasts with inflation targeting, the optimal policy prescribed by the textbook one-sector New Keynesian model in which firms can only randomly adjust their prices. Finally, we show that the analytical result that nominal wage targeting is superior to inflation targeting carries over in a rich quantitative model.</w:t>
-      </w:r>
-    </w:p>
-    <w:p>
-      <w:pPr>
-        <w:rPr>
-          <w:rFonts w:ascii="Times New Roman" w:eastAsia="Times New Roman" w:hAnsi="Times New Roman" w:cs="Times New Roman"/>
-          <w:sz w:val="24"/>
-          <w:szCs w:val="24"/>
-        </w:rPr>
-      </w:pPr>
+        <w:t xml:space="preserve"> point increase in their job-loss probability over the first fifteen months at the new job. Through this model I conclude that differences in job-switching and job-losing by wealth, which the model can endogenously reproduce, explain 20 percent of the gap in earnings between low- and high-wealth workers following the Great Recession. Furthermore, the model is consistent with the sudden increase in job-switching that the US labor market experienced following the Pandemic recession, suggesting that generous government stimulus played a sizable role in the recovery.</w:t>
+      </w:r>
+    </w:p>
+    <w:p>
+      <w:pPr>
+        <w:ind w:left="720"/>
+        <w:rPr>
+          <w:rFonts w:ascii="Times New Roman" w:eastAsia="Times New Roman" w:hAnsi="Times New Roman" w:cs="Times New Roman"/>
+          <w:sz w:val="20"/>
+          <w:szCs w:val="20"/>
+        </w:rPr>
+      </w:pPr>
+    </w:p>
+    <w:p>
+      <w:pPr>
+        <w:rPr>
+          <w:rFonts w:ascii="Times New Roman" w:eastAsia="Times New Roman" w:hAnsi="Times New Roman" w:cs="Times New Roman"/>
+          <w:sz w:val="24"/>
+          <w:szCs w:val="24"/>
+        </w:rPr>
+      </w:pPr>
+      <w:r>
+        <w:rPr>
+          <w:rFonts w:ascii="Times New Roman" w:eastAsia="Times New Roman" w:hAnsi="Times New Roman" w:cs="Times New Roman"/>
+          <w:sz w:val="24"/>
+          <w:szCs w:val="24"/>
+        </w:rPr>
+        <w:t xml:space="preserve">Optimal </w:t>
+      </w:r>
+      <w:r>
+        <w:rPr>
+          <w:rFonts w:ascii="Times New Roman" w:eastAsia="Times New Roman" w:hAnsi="Times New Roman" w:cs="Times New Roman"/>
+          <w:sz w:val="24"/>
+          <w:szCs w:val="24"/>
+        </w:rPr>
+        <w:t>M</w:t>
+      </w:r>
+      <w:r>
+        <w:rPr>
+          <w:rFonts w:ascii="Times New Roman" w:eastAsia="Times New Roman" w:hAnsi="Times New Roman" w:cs="Times New Roman"/>
+          <w:sz w:val="24"/>
+          <w:szCs w:val="24"/>
+        </w:rPr>
+        <w:t xml:space="preserve">onetary </w:t>
+      </w:r>
+      <w:r>
+        <w:rPr>
+          <w:rFonts w:ascii="Times New Roman" w:eastAsia="Times New Roman" w:hAnsi="Times New Roman" w:cs="Times New Roman"/>
+          <w:sz w:val="24"/>
+          <w:szCs w:val="24"/>
+        </w:rPr>
+        <w:t>P</w:t>
+      </w:r>
+      <w:r>
+        <w:rPr>
+          <w:rFonts w:ascii="Times New Roman" w:eastAsia="Times New Roman" w:hAnsi="Times New Roman" w:cs="Times New Roman"/>
+          <w:sz w:val="24"/>
+          <w:szCs w:val="24"/>
+        </w:rPr>
+        <w:t xml:space="preserve">olicy with </w:t>
+      </w:r>
+      <w:r>
+        <w:rPr>
+          <w:rFonts w:ascii="Times New Roman" w:eastAsia="Times New Roman" w:hAnsi="Times New Roman" w:cs="Times New Roman"/>
+          <w:sz w:val="24"/>
+          <w:szCs w:val="24"/>
+        </w:rPr>
+        <w:t>M</w:t>
+      </w:r>
+      <w:r>
+        <w:rPr>
+          <w:rFonts w:ascii="Times New Roman" w:eastAsia="Times New Roman" w:hAnsi="Times New Roman" w:cs="Times New Roman"/>
+          <w:sz w:val="24"/>
+          <w:szCs w:val="24"/>
+        </w:rPr>
+        <w:t xml:space="preserve">enu </w:t>
+      </w:r>
+      <w:r>
+        <w:rPr>
+          <w:rFonts w:ascii="Times New Roman" w:eastAsia="Times New Roman" w:hAnsi="Times New Roman" w:cs="Times New Roman"/>
+          <w:sz w:val="24"/>
+          <w:szCs w:val="24"/>
+        </w:rPr>
+        <w:t>C</w:t>
+      </w:r>
+      <w:r>
+        <w:rPr>
+          <w:rFonts w:ascii="Times New Roman" w:eastAsia="Times New Roman" w:hAnsi="Times New Roman" w:cs="Times New Roman"/>
+          <w:sz w:val="24"/>
+          <w:szCs w:val="24"/>
+        </w:rPr>
+        <w:t xml:space="preserve">osts is </w:t>
+      </w:r>
+      <w:r>
+        <w:rPr>
+          <w:rFonts w:ascii="Times New Roman" w:eastAsia="Times New Roman" w:hAnsi="Times New Roman" w:cs="Times New Roman"/>
+          <w:sz w:val="24"/>
+          <w:szCs w:val="24"/>
+        </w:rPr>
+        <w:t>N</w:t>
+      </w:r>
+      <w:r>
+        <w:rPr>
+          <w:rFonts w:ascii="Times New Roman" w:eastAsia="Times New Roman" w:hAnsi="Times New Roman" w:cs="Times New Roman"/>
+          <w:sz w:val="24"/>
+          <w:szCs w:val="24"/>
+        </w:rPr>
+        <w:t xml:space="preserve">ominal </w:t>
+      </w:r>
+      <w:r>
+        <w:rPr>
+          <w:rFonts w:ascii="Times New Roman" w:eastAsia="Times New Roman" w:hAnsi="Times New Roman" w:cs="Times New Roman"/>
+          <w:sz w:val="24"/>
+          <w:szCs w:val="24"/>
+        </w:rPr>
+        <w:t>W</w:t>
+      </w:r>
+      <w:r>
+        <w:rPr>
+          <w:rFonts w:ascii="Times New Roman" w:eastAsia="Times New Roman" w:hAnsi="Times New Roman" w:cs="Times New Roman"/>
+          <w:sz w:val="24"/>
+          <w:szCs w:val="24"/>
+        </w:rPr>
+        <w:t xml:space="preserve">age </w:t>
+      </w:r>
+      <w:r>
+        <w:rPr>
+          <w:rFonts w:ascii="Times New Roman" w:eastAsia="Times New Roman" w:hAnsi="Times New Roman" w:cs="Times New Roman"/>
+          <w:sz w:val="24"/>
+          <w:szCs w:val="24"/>
+        </w:rPr>
+        <w:t>T</w:t>
+      </w:r>
+      <w:r>
+        <w:rPr>
+          <w:rFonts w:ascii="Times New Roman" w:eastAsia="Times New Roman" w:hAnsi="Times New Roman" w:cs="Times New Roman"/>
+          <w:sz w:val="24"/>
+          <w:szCs w:val="24"/>
+        </w:rPr>
+        <w:t>argeting</w:t>
+      </w:r>
+      <w:r>
+        <w:rPr>
+          <w:rFonts w:ascii="Times New Roman" w:eastAsia="Times New Roman" w:hAnsi="Times New Roman" w:cs="Times New Roman"/>
+          <w:sz w:val="24"/>
+          <w:szCs w:val="24"/>
+        </w:rPr>
+        <w:t xml:space="preserve"> (with B. Halperin)</w:t>
+      </w:r>
+    </w:p>
+    <w:p>
+      <w:pPr>
+        <w:ind w:left="720"/>
+        <w:rPr>
+          <w:rFonts w:ascii="Times New Roman" w:eastAsia="Times New Roman" w:hAnsi="Times New Roman" w:cs="Times New Roman"/>
+          <w:sz w:val="24"/>
+          <w:szCs w:val="24"/>
+        </w:rPr>
+      </w:pPr>
+      <w:r>
+        <w:rPr>
+          <w:rFonts w:ascii="Times New Roman" w:eastAsia="Times New Roman" w:hAnsi="Times New Roman" w:cs="Times New Roman"/>
+          <w:sz w:val="20"/>
+          <w:szCs w:val="20"/>
+        </w:rPr>
+        <w:t>We show analytically that ensuring stable nominal wage growth is optimal monetary policy in a multisector economy with menu costs. This nominal wage targeting contrasts with inflation targeting, the optimal policy prescribed by the textbook New Keynesian model in which firms are permitted to adjust their prices only randomly and exogenously. The intuition is that stabilizing nominal wages minimizes the number of firms which need to adjust their prices, and therefore minimizes the resources wasted on menu costs. We show that the analytical result that nominal wage targeting is superior to inflation targeting carries over in a rich quantitative model.</w:t>
+      </w:r>
+      <w:r>
+        <w:rPr>
+          <w:rFonts w:ascii="Times New Roman" w:eastAsia="Times New Roman" w:hAnsi="Times New Roman" w:cs="Times New Roman"/>
+          <w:sz w:val="20"/>
+          <w:szCs w:val="20"/>
+        </w:rPr>
+        <w:br/>
+      </w:r>
     </w:p>
     <w:p>
       <w:pPr>
@@ -1498,7 +1595,25 @@
           <w:sz w:val="24"/>
           <w:szCs w:val="24"/>
         </w:rPr>
-        <w:t>Heterogeneous Currency Union: MPCs and Tradable Shares (with R. Masolo)</w:t>
+        <w:t xml:space="preserve">Heterogeneous Currency Union: MPCs and Tradable Shares (with R. </w:t>
+      </w:r>
+      <w:proofErr w:type="spellStart"/>
+      <w:r>
+        <w:rPr>
+          <w:rFonts w:ascii="Times New Roman" w:eastAsia="Times New Roman" w:hAnsi="Times New Roman" w:cs="Times New Roman"/>
+          <w:sz w:val="24"/>
+          <w:szCs w:val="24"/>
+        </w:rPr>
+        <w:t>Masolo</w:t>
+      </w:r>
+      <w:proofErr w:type="spellEnd"/>
+      <w:r>
+        <w:rPr>
+          <w:rFonts w:ascii="Times New Roman" w:eastAsia="Times New Roman" w:hAnsi="Times New Roman" w:cs="Times New Roman"/>
+          <w:sz w:val="24"/>
+          <w:szCs w:val="24"/>
+        </w:rPr>
+        <w:t>)</w:t>
       </w:r>
     </w:p>
     <w:p>
@@ -1636,7 +1751,25 @@
           <w:sz w:val="24"/>
           <w:szCs w:val="24"/>
         </w:rPr>
-        <w:t>Prof. Bocola, Econ 165 (International Finance).</w:t>
+        <w:t xml:space="preserve">Prof. </w:t>
+      </w:r>
+      <w:proofErr w:type="spellStart"/>
+      <w:r>
+        <w:rPr>
+          <w:rFonts w:ascii="Times New Roman" w:hAnsi="Times New Roman" w:cs="Times New Roman"/>
+          <w:sz w:val="24"/>
+          <w:szCs w:val="24"/>
+        </w:rPr>
+        <w:t>Bocola</w:t>
+      </w:r>
+      <w:proofErr w:type="spellEnd"/>
+      <w:r>
+        <w:rPr>
+          <w:rFonts w:ascii="Times New Roman" w:hAnsi="Times New Roman" w:cs="Times New Roman"/>
+          <w:sz w:val="24"/>
+          <w:szCs w:val="24"/>
+        </w:rPr>
+        <w:t>, Econ 165 (International Finance).</w:t>
       </w:r>
       <w:r>
         <w:rPr>
@@ -2061,8 +2194,18 @@
           <w:sz w:val="24"/>
           <w:szCs w:val="24"/>
         </w:rPr>
-        <w:t>Research Assistant to Prof. Adrien Auclert</w:t>
-      </w:r>
+        <w:t xml:space="preserve">Research Assistant to Prof. Adrien </w:t>
+      </w:r>
+      <w:proofErr w:type="spellStart"/>
+      <w:r>
+        <w:rPr>
+          <w:rFonts w:ascii="Times New Roman" w:hAnsi="Times New Roman" w:cs="Times New Roman"/>
+          <w:sz w:val="24"/>
+          <w:szCs w:val="24"/>
+        </w:rPr>
+        <w:t>Auclert</w:t>
+      </w:r>
+      <w:proofErr w:type="spellEnd"/>
       <w:r>
         <w:rPr>
           <w:rFonts w:ascii="Times New Roman" w:hAnsi="Times New Roman" w:cs="Times New Roman"/>
@@ -2168,7 +2311,6 @@
           <w:szCs w:val="28"/>
           <w:u w:val="single"/>
         </w:rPr>
-        <w:lastRenderedPageBreak/>
         <w:t>S</w:t>
       </w:r>
       <w:r>
@@ -2709,13 +2851,23 @@
         </w:rPr>
         <w:t xml:space="preserve">. </w:t>
       </w:r>
-      <w:r>
-        <w:rPr>
-          <w:rFonts w:ascii="Times New Roman" w:eastAsia="Times New Roman" w:hAnsi="Times New Roman" w:cs="Times New Roman"/>
-          <w:sz w:val="24"/>
-          <w:szCs w:val="24"/>
-        </w:rPr>
-        <w:t>Giannone, E</w:t>
+      <w:proofErr w:type="spellStart"/>
+      <w:r>
+        <w:rPr>
+          <w:rFonts w:ascii="Times New Roman" w:eastAsia="Times New Roman" w:hAnsi="Times New Roman" w:cs="Times New Roman"/>
+          <w:sz w:val="24"/>
+          <w:szCs w:val="24"/>
+        </w:rPr>
+        <w:t>Giannone</w:t>
+      </w:r>
+      <w:proofErr w:type="spellEnd"/>
+      <w:r>
+        <w:rPr>
+          <w:rFonts w:ascii="Times New Roman" w:eastAsia="Times New Roman" w:hAnsi="Times New Roman" w:cs="Times New Roman"/>
+          <w:sz w:val="24"/>
+          <w:szCs w:val="24"/>
+        </w:rPr>
+        <w:t>, E</w:t>
       </w:r>
       <w:r>
         <w:rPr>
@@ -2747,7 +2899,25 @@
           <w:sz w:val="24"/>
           <w:szCs w:val="24"/>
         </w:rPr>
-        <w:t xml:space="preserve"> Sbordone, C</w:t>
+        <w:t xml:space="preserve"> </w:t>
+      </w:r>
+      <w:proofErr w:type="spellStart"/>
+      <w:r>
+        <w:rPr>
+          <w:rFonts w:ascii="Times New Roman" w:eastAsia="Times New Roman" w:hAnsi="Times New Roman" w:cs="Times New Roman"/>
+          <w:sz w:val="24"/>
+          <w:szCs w:val="24"/>
+        </w:rPr>
+        <w:t>Sbordone</w:t>
+      </w:r>
+      <w:proofErr w:type="spellEnd"/>
+      <w:r>
+        <w:rPr>
+          <w:rFonts w:ascii="Times New Roman" w:eastAsia="Times New Roman" w:hAnsi="Times New Roman" w:cs="Times New Roman"/>
+          <w:sz w:val="24"/>
+          <w:szCs w:val="24"/>
+        </w:rPr>
+        <w:t>, C</w:t>
       </w:r>
       <w:r>
         <w:rPr>
@@ -2763,7 +2933,25 @@
           <w:sz w:val="24"/>
           <w:szCs w:val="24"/>
         </w:rPr>
-        <w:t xml:space="preserve"> Schneier, A</w:t>
+        <w:t xml:space="preserve"> </w:t>
+      </w:r>
+      <w:proofErr w:type="spellStart"/>
+      <w:r>
+        <w:rPr>
+          <w:rFonts w:ascii="Times New Roman" w:eastAsia="Times New Roman" w:hAnsi="Times New Roman" w:cs="Times New Roman"/>
+          <w:sz w:val="24"/>
+          <w:szCs w:val="24"/>
+        </w:rPr>
+        <w:t>Schneier</w:t>
+      </w:r>
+      <w:proofErr w:type="spellEnd"/>
+      <w:r>
+        <w:rPr>
+          <w:rFonts w:ascii="Times New Roman" w:eastAsia="Times New Roman" w:hAnsi="Times New Roman" w:cs="Times New Roman"/>
+          <w:sz w:val="24"/>
+          <w:szCs w:val="24"/>
+        </w:rPr>
+        <w:t>, A</w:t>
       </w:r>
       <w:r>
         <w:rPr>
@@ -2779,8 +2967,18 @@
           <w:sz w:val="24"/>
           <w:szCs w:val="24"/>
         </w:rPr>
-        <w:t xml:space="preserve"> Tambalotti</w:t>
-      </w:r>
+        <w:t xml:space="preserve"> </w:t>
+      </w:r>
+      <w:proofErr w:type="spellStart"/>
+      <w:r>
+        <w:rPr>
+          <w:rFonts w:ascii="Times New Roman" w:eastAsia="Times New Roman" w:hAnsi="Times New Roman" w:cs="Times New Roman"/>
+          <w:sz w:val="24"/>
+          <w:szCs w:val="24"/>
+        </w:rPr>
+        <w:t>Tambalotti</w:t>
+      </w:r>
+      <w:proofErr w:type="spellEnd"/>
     </w:p>
     <w:p>
       <w:pPr>
@@ -2884,7 +3082,25 @@
           <w:sz w:val="24"/>
           <w:szCs w:val="24"/>
         </w:rPr>
-        <w:t xml:space="preserve"> Giannone, A</w:t>
+        <w:t xml:space="preserve"> </w:t>
+      </w:r>
+      <w:proofErr w:type="spellStart"/>
+      <w:r>
+        <w:rPr>
+          <w:rFonts w:ascii="Times New Roman" w:eastAsia="Times New Roman" w:hAnsi="Times New Roman" w:cs="Times New Roman"/>
+          <w:sz w:val="24"/>
+          <w:szCs w:val="24"/>
+        </w:rPr>
+        <w:t>Giannone</w:t>
+      </w:r>
+      <w:proofErr w:type="spellEnd"/>
+      <w:r>
+        <w:rPr>
+          <w:rFonts w:ascii="Times New Roman" w:eastAsia="Times New Roman" w:hAnsi="Times New Roman" w:cs="Times New Roman"/>
+          <w:sz w:val="24"/>
+          <w:szCs w:val="24"/>
+        </w:rPr>
+        <w:t>, A</w:t>
       </w:r>
       <w:r>
         <w:rPr>
@@ -2900,7 +3116,25 @@
           <w:sz w:val="24"/>
           <w:szCs w:val="24"/>
         </w:rPr>
-        <w:t xml:space="preserve"> Sbordone, A</w:t>
+        <w:t xml:space="preserve"> </w:t>
+      </w:r>
+      <w:proofErr w:type="spellStart"/>
+      <w:r>
+        <w:rPr>
+          <w:rFonts w:ascii="Times New Roman" w:eastAsia="Times New Roman" w:hAnsi="Times New Roman" w:cs="Times New Roman"/>
+          <w:sz w:val="24"/>
+          <w:szCs w:val="24"/>
+        </w:rPr>
+        <w:t>Sbordone</w:t>
+      </w:r>
+      <w:proofErr w:type="spellEnd"/>
+      <w:r>
+        <w:rPr>
+          <w:rFonts w:ascii="Times New Roman" w:eastAsia="Times New Roman" w:hAnsi="Times New Roman" w:cs="Times New Roman"/>
+          <w:sz w:val="24"/>
+          <w:szCs w:val="24"/>
+        </w:rPr>
+        <w:t>, A</w:t>
       </w:r>
       <w:r>
         <w:rPr>
@@ -2916,8 +3150,18 @@
           <w:sz w:val="24"/>
           <w:szCs w:val="24"/>
         </w:rPr>
-        <w:t xml:space="preserve"> Tambalotti</w:t>
-      </w:r>
+        <w:t xml:space="preserve"> </w:t>
+      </w:r>
+      <w:proofErr w:type="spellStart"/>
+      <w:r>
+        <w:rPr>
+          <w:rFonts w:ascii="Times New Roman" w:eastAsia="Times New Roman" w:hAnsi="Times New Roman" w:cs="Times New Roman"/>
+          <w:sz w:val="24"/>
+          <w:szCs w:val="24"/>
+        </w:rPr>
+        <w:t>Tambalotti</w:t>
+      </w:r>
+      <w:proofErr w:type="spellEnd"/>
     </w:p>
     <w:p>
       <w:pPr>
@@ -3093,7 +3337,25 @@
           <w:sz w:val="24"/>
           <w:szCs w:val="24"/>
         </w:rPr>
-        <w:t>Programming: Julia, Python, Matlab, Stata.</w:t>
+        <w:t xml:space="preserve">Programming: Julia, Python, </w:t>
+      </w:r>
+      <w:proofErr w:type="spellStart"/>
+      <w:r>
+        <w:rPr>
+          <w:rFonts w:ascii="Times New Roman" w:hAnsi="Times New Roman" w:cs="Times New Roman"/>
+          <w:sz w:val="24"/>
+          <w:szCs w:val="24"/>
+        </w:rPr>
+        <w:t>Matlab</w:t>
+      </w:r>
+      <w:proofErr w:type="spellEnd"/>
+      <w:r>
+        <w:rPr>
+          <w:rFonts w:ascii="Times New Roman" w:hAnsi="Times New Roman" w:cs="Times New Roman"/>
+          <w:sz w:val="24"/>
+          <w:szCs w:val="24"/>
+        </w:rPr>
+        <w:t>, Stata.</w:t>
       </w:r>
       <w:r>
         <w:rPr>
@@ -3214,6 +3476,7 @@
           <w:sz w:val="18"/>
           <w:szCs w:val="18"/>
         </w:rPr>
+        <w:lastRenderedPageBreak/>
         <w:t xml:space="preserve">Last updated: </w:t>
       </w:r>
       <w:r>
@@ -3234,7 +3497,7 @@
       </w:r>
     </w:p>
     <w:sectPr>
-      <w:headerReference w:type="default" r:id="rId14"/>
+      <w:headerReference w:type="default" r:id="rId13"/>
       <w:pgSz w:w="12240" w:h="15840"/>
       <w:pgMar w:top="1440" w:right="1440" w:bottom="1440" w:left="1440" w:header="720" w:footer="720" w:gutter="0"/>
       <w:cols w:space="720"/>

</xml_diff>

<commit_message>
small changes to JMP abstract
</commit_message>
<xml_diff>
--- a/research/cv_caratelli_20220907.docx
+++ b/research/cv_caratelli_20220907.docx
@@ -13,37 +13,23 @@
           <w:rFonts w:ascii="Times New Roman" w:hAnsi="Times New Roman" w:cs="Times New Roman"/>
         </w:rPr>
       </w:pPr>
-      <w:r>
-        <w:fldChar w:fldCharType="begin"/>
-      </w:r>
-      <w:r>
-        <w:instrText xml:space="preserve"> HYPERLINK "mailto:danicara@stanford.edu" </w:instrText>
-      </w:r>
-      <w:r>
-        <w:fldChar w:fldCharType="separate"/>
-      </w:r>
+      <w:hyperlink r:id="rId7" w:history="1">
+        <w:r>
+          <w:rPr>
+            <w:rStyle w:val="Hyperlink"/>
+            <w:rFonts w:ascii="Times New Roman" w:hAnsi="Times New Roman" w:cs="Times New Roman"/>
+          </w:rPr>
+          <w:t>danicara@stanford.edu</w:t>
+        </w:r>
+      </w:hyperlink>
       <w:r>
         <w:rPr>
           <w:rStyle w:val="Hyperlink"/>
           <w:rFonts w:ascii="Times New Roman" w:hAnsi="Times New Roman" w:cs="Times New Roman"/>
         </w:rPr>
-        <w:t>danicara@stanford.edu</w:t>
-      </w:r>
-      <w:r>
-        <w:rPr>
-          <w:rStyle w:val="Hyperlink"/>
-          <w:rFonts w:ascii="Times New Roman" w:hAnsi="Times New Roman" w:cs="Times New Roman"/>
-        </w:rPr>
-        <w:fldChar w:fldCharType="end"/>
-      </w:r>
-      <w:r>
-        <w:rPr>
-          <w:rStyle w:val="Hyperlink"/>
-          <w:rFonts w:ascii="Times New Roman" w:hAnsi="Times New Roman" w:cs="Times New Roman"/>
-        </w:rPr>
         <w:br/>
       </w:r>
-      <w:hyperlink r:id="rId7" w:history="1">
+      <w:hyperlink r:id="rId8" w:history="1">
         <w:r>
           <w:rPr>
             <w:rStyle w:val="Hyperlink"/>
@@ -309,18 +295,8 @@
           <w:sz w:val="24"/>
           <w:szCs w:val="24"/>
         </w:rPr>
-        <w:t xml:space="preserve">Prof. Adrien </w:t>
-      </w:r>
-      <w:proofErr w:type="spellStart"/>
-      <w:r>
-        <w:rPr>
-          <w:rFonts w:ascii="Times New Roman" w:hAnsi="Times New Roman" w:cs="Times New Roman"/>
-          <w:sz w:val="24"/>
-          <w:szCs w:val="24"/>
-        </w:rPr>
-        <w:t>Auclert</w:t>
-      </w:r>
-      <w:proofErr w:type="spellEnd"/>
+        <w:t>Prof. Adrien Auclert</w:t>
+      </w:r>
       <w:r>
         <w:rPr>
           <w:rFonts w:ascii="Times New Roman" w:hAnsi="Times New Roman" w:cs="Times New Roman"/>
@@ -500,7 +476,7 @@
         </w:rPr>
         <w:br/>
       </w:r>
-      <w:hyperlink r:id="rId8" w:history="1">
+      <w:hyperlink r:id="rId9" w:history="1">
         <w:r>
           <w:rPr>
             <w:rStyle w:val="Hyperlink"/>
@@ -552,7 +528,7 @@
         </w:rPr>
         <w:tab/>
       </w:r>
-      <w:hyperlink r:id="rId9" w:history="1">
+      <w:hyperlink r:id="rId10" w:history="1">
         <w:r>
           <w:rPr>
             <w:rStyle w:val="Hyperlink"/>
@@ -816,7 +792,7 @@
         </w:rPr>
         <w:br/>
       </w:r>
-      <w:hyperlink r:id="rId10" w:history="1">
+      <w:hyperlink r:id="rId11" w:history="1">
         <w:r>
           <w:rPr>
             <w:rStyle w:val="Hyperlink"/>
@@ -887,7 +863,7 @@
         </w:rPr>
         <w:tab/>
       </w:r>
-      <w:hyperlink r:id="rId11" w:history="1">
+      <w:hyperlink r:id="rId12" w:history="1">
         <w:r>
           <w:rPr>
             <w:rStyle w:val="Hyperlink"/>
@@ -1053,7 +1029,7 @@
           <w:szCs w:val="24"/>
         </w:rPr>
       </w:pPr>
-      <w:hyperlink r:id="rId12" w:history="1">
+      <w:hyperlink r:id="rId13" w:history="1">
         <w:r>
           <w:rPr>
             <w:rStyle w:val="Hyperlink"/>
@@ -1070,61 +1046,7 @@
           <w:sz w:val="24"/>
           <w:szCs w:val="24"/>
         </w:rPr>
-        <w:t xml:space="preserve">  (with B. Bok, D. </w:t>
-      </w:r>
-      <w:proofErr w:type="spellStart"/>
-      <w:r>
-        <w:rPr>
-          <w:rFonts w:ascii="Times New Roman" w:eastAsia="Times New Roman" w:hAnsi="Times New Roman" w:cs="Times New Roman"/>
-          <w:sz w:val="24"/>
-          <w:szCs w:val="24"/>
-        </w:rPr>
-        <w:t>Giannone</w:t>
-      </w:r>
-      <w:proofErr w:type="spellEnd"/>
-      <w:r>
-        <w:rPr>
-          <w:rFonts w:ascii="Times New Roman" w:eastAsia="Times New Roman" w:hAnsi="Times New Roman" w:cs="Times New Roman"/>
-          <w:sz w:val="24"/>
-          <w:szCs w:val="24"/>
-        </w:rPr>
-        <w:t xml:space="preserve">, A. </w:t>
-      </w:r>
-      <w:proofErr w:type="spellStart"/>
-      <w:r>
-        <w:rPr>
-          <w:rFonts w:ascii="Times New Roman" w:eastAsia="Times New Roman" w:hAnsi="Times New Roman" w:cs="Times New Roman"/>
-          <w:sz w:val="24"/>
-          <w:szCs w:val="24"/>
-        </w:rPr>
-        <w:t>Sbordone</w:t>
-      </w:r>
-      <w:proofErr w:type="spellEnd"/>
-      <w:r>
-        <w:rPr>
-          <w:rFonts w:ascii="Times New Roman" w:eastAsia="Times New Roman" w:hAnsi="Times New Roman" w:cs="Times New Roman"/>
-          <w:sz w:val="24"/>
-          <w:szCs w:val="24"/>
-        </w:rPr>
-        <w:t xml:space="preserve">, and A. </w:t>
-      </w:r>
-      <w:proofErr w:type="spellStart"/>
-      <w:r>
-        <w:rPr>
-          <w:rFonts w:ascii="Times New Roman" w:eastAsia="Times New Roman" w:hAnsi="Times New Roman" w:cs="Times New Roman"/>
-          <w:sz w:val="24"/>
-          <w:szCs w:val="24"/>
-        </w:rPr>
-        <w:t>Tambalotti</w:t>
-      </w:r>
-      <w:proofErr w:type="spellEnd"/>
-      <w:r>
-        <w:rPr>
-          <w:rFonts w:ascii="Times New Roman" w:eastAsia="Times New Roman" w:hAnsi="Times New Roman" w:cs="Times New Roman"/>
-          <w:sz w:val="24"/>
-          <w:szCs w:val="24"/>
-        </w:rPr>
-        <w:t>)</w:t>
+        <w:t xml:space="preserve">  (with B. Bok, D. Giannone, A. Sbordone, and A. Tambalotti)</w:t>
       </w:r>
       <w:r>
         <w:rPr>
@@ -1334,7 +1256,39 @@
           <w:sz w:val="20"/>
           <w:szCs w:val="20"/>
         </w:rPr>
-        <w:t>This paper studies why in the aftermath of recessions low-wealth workers experience larger falls and slower recoveries in earnings than high-wealth workers. I show that differences in job-switching and job-losing rates play an important role in explaining these earnings dynamics. I build a macro model of the labor market that includes a novel ingredient, which I document and quantify empirically: when workers switch to new jobs they suffer a 9 percentage point increase in their job-loss probability over the first fifteen months at the new job. Through this model I conclude that differences in job-switching and job-losing by wealth, which the model can endogenously reproduce, explain 20 percent of the gap in earnings between low- and high-wealth workers following the Great Recession. Furthermore, the model is consistent with the sudden increase in job-switching that the US labor market experienced following the Pandemic recession, suggesting that generous government stimulus played a sizable role in the recovery.</w:t>
+        <w:t>This paper studies why</w:t>
+      </w:r>
+      <w:r>
+        <w:rPr>
+          <w:rFonts w:ascii="Times New Roman" w:eastAsia="Times New Roman" w:hAnsi="Times New Roman" w:cs="Times New Roman"/>
+          <w:sz w:val="20"/>
+          <w:szCs w:val="20"/>
+        </w:rPr>
+        <w:t>,</w:t>
+      </w:r>
+      <w:r>
+        <w:rPr>
+          <w:rFonts w:ascii="Times New Roman" w:eastAsia="Times New Roman" w:hAnsi="Times New Roman" w:cs="Times New Roman"/>
+          <w:sz w:val="20"/>
+          <w:szCs w:val="20"/>
+        </w:rPr>
+        <w:t xml:space="preserve"> in the aftermath of recessions</w:t>
+      </w:r>
+      <w:r>
+        <w:rPr>
+          <w:rFonts w:ascii="Times New Roman" w:eastAsia="Times New Roman" w:hAnsi="Times New Roman" w:cs="Times New Roman"/>
+          <w:sz w:val="20"/>
+          <w:szCs w:val="20"/>
+        </w:rPr>
+        <w:t>,</w:t>
+      </w:r>
+      <w:r>
+        <w:rPr>
+          <w:rFonts w:ascii="Times New Roman" w:eastAsia="Times New Roman" w:hAnsi="Times New Roman" w:cs="Times New Roman"/>
+          <w:sz w:val="20"/>
+          <w:szCs w:val="20"/>
+        </w:rPr>
+        <w:t xml:space="preserve"> low-wealth workers experience larger falls and slower recoveries in earnings than high-wealth workers. I show that differences in job-switching and job-losing rates play an important role in explaining these earnings dynamics. I build a macro model of the labor market that includes a novel ingredient, which I document and quantify empirically: when workers switch to new jobs they suffer a 9 percentage point increase in their job-loss probability over the first fifteen months at the new job. Through this model I conclude that differences in job-switching and job-losing by wealth, which the model can endogenously reproduce, explain 20 percent of the gap in earnings between low- and high-wealth workers following the Great Recession. Furthermore, the model is consistent with the sudden increase in job-switching that the US labor market experienced following the Pandemic recession, suggesting that generous government stimulus played a sizable role in the recovery.</w:t>
       </w:r>
     </w:p>
     <w:p>
@@ -1577,25 +1531,7 @@
           <w:sz w:val="24"/>
           <w:szCs w:val="24"/>
         </w:rPr>
-        <w:t xml:space="preserve">Heterogeneous Currency Union: MPCs and Tradable Shares (with R. </w:t>
-      </w:r>
-      <w:proofErr w:type="spellStart"/>
-      <w:r>
-        <w:rPr>
-          <w:rFonts w:ascii="Times New Roman" w:eastAsia="Times New Roman" w:hAnsi="Times New Roman" w:cs="Times New Roman"/>
-          <w:sz w:val="24"/>
-          <w:szCs w:val="24"/>
-        </w:rPr>
-        <w:t>Masolo</w:t>
-      </w:r>
-      <w:proofErr w:type="spellEnd"/>
-      <w:r>
-        <w:rPr>
-          <w:rFonts w:ascii="Times New Roman" w:eastAsia="Times New Roman" w:hAnsi="Times New Roman" w:cs="Times New Roman"/>
-          <w:sz w:val="24"/>
-          <w:szCs w:val="24"/>
-        </w:rPr>
-        <w:t>)</w:t>
+        <w:t>Heterogeneous Currency Union: MPCs and Tradable Shares (with R. Masolo)</w:t>
       </w:r>
     </w:p>
     <w:p>
@@ -1733,25 +1669,7 @@
           <w:sz w:val="24"/>
           <w:szCs w:val="24"/>
         </w:rPr>
-        <w:t xml:space="preserve">Prof. </w:t>
-      </w:r>
-      <w:proofErr w:type="spellStart"/>
-      <w:r>
-        <w:rPr>
-          <w:rFonts w:ascii="Times New Roman" w:hAnsi="Times New Roman" w:cs="Times New Roman"/>
-          <w:sz w:val="24"/>
-          <w:szCs w:val="24"/>
-        </w:rPr>
-        <w:t>Bocola</w:t>
-      </w:r>
-      <w:proofErr w:type="spellEnd"/>
-      <w:r>
-        <w:rPr>
-          <w:rFonts w:ascii="Times New Roman" w:hAnsi="Times New Roman" w:cs="Times New Roman"/>
-          <w:sz w:val="24"/>
-          <w:szCs w:val="24"/>
-        </w:rPr>
-        <w:t>, Econ 165 (International Finance).</w:t>
+        <w:t>Prof. Bocola, Econ 165 (International Finance).</w:t>
       </w:r>
       <w:r>
         <w:rPr>
@@ -2176,18 +2094,8 @@
           <w:sz w:val="24"/>
           <w:szCs w:val="24"/>
         </w:rPr>
-        <w:t xml:space="preserve">Research Assistant to Prof. Adrien </w:t>
-      </w:r>
-      <w:proofErr w:type="spellStart"/>
-      <w:r>
-        <w:rPr>
-          <w:rFonts w:ascii="Times New Roman" w:hAnsi="Times New Roman" w:cs="Times New Roman"/>
-          <w:sz w:val="24"/>
-          <w:szCs w:val="24"/>
-        </w:rPr>
-        <w:t>Auclert</w:t>
-      </w:r>
-      <w:proofErr w:type="spellEnd"/>
+        <w:t>Research Assistant to Prof. Adrien Auclert</w:t>
+      </w:r>
       <w:r>
         <w:rPr>
           <w:rFonts w:ascii="Times New Roman" w:hAnsi="Times New Roman" w:cs="Times New Roman"/>
@@ -2833,23 +2741,13 @@
         </w:rPr>
         <w:t xml:space="preserve">. </w:t>
       </w:r>
-      <w:proofErr w:type="spellStart"/>
-      <w:r>
-        <w:rPr>
-          <w:rFonts w:ascii="Times New Roman" w:eastAsia="Times New Roman" w:hAnsi="Times New Roman" w:cs="Times New Roman"/>
-          <w:sz w:val="24"/>
-          <w:szCs w:val="24"/>
-        </w:rPr>
-        <w:t>Giannone</w:t>
-      </w:r>
-      <w:proofErr w:type="spellEnd"/>
-      <w:r>
-        <w:rPr>
-          <w:rFonts w:ascii="Times New Roman" w:eastAsia="Times New Roman" w:hAnsi="Times New Roman" w:cs="Times New Roman"/>
-          <w:sz w:val="24"/>
-          <w:szCs w:val="24"/>
-        </w:rPr>
-        <w:t>, E</w:t>
+      <w:r>
+        <w:rPr>
+          <w:rFonts w:ascii="Times New Roman" w:eastAsia="Times New Roman" w:hAnsi="Times New Roman" w:cs="Times New Roman"/>
+          <w:sz w:val="24"/>
+          <w:szCs w:val="24"/>
+        </w:rPr>
+        <w:t>Giannone, E</w:t>
       </w:r>
       <w:r>
         <w:rPr>
@@ -2881,25 +2779,7 @@
           <w:sz w:val="24"/>
           <w:szCs w:val="24"/>
         </w:rPr>
-        <w:t xml:space="preserve"> </w:t>
-      </w:r>
-      <w:proofErr w:type="spellStart"/>
-      <w:r>
-        <w:rPr>
-          <w:rFonts w:ascii="Times New Roman" w:eastAsia="Times New Roman" w:hAnsi="Times New Roman" w:cs="Times New Roman"/>
-          <w:sz w:val="24"/>
-          <w:szCs w:val="24"/>
-        </w:rPr>
-        <w:t>Sbordone</w:t>
-      </w:r>
-      <w:proofErr w:type="spellEnd"/>
-      <w:r>
-        <w:rPr>
-          <w:rFonts w:ascii="Times New Roman" w:eastAsia="Times New Roman" w:hAnsi="Times New Roman" w:cs="Times New Roman"/>
-          <w:sz w:val="24"/>
-          <w:szCs w:val="24"/>
-        </w:rPr>
-        <w:t>, C</w:t>
+        <w:t xml:space="preserve"> Sbordone, C</w:t>
       </w:r>
       <w:r>
         <w:rPr>
@@ -2915,25 +2795,7 @@
           <w:sz w:val="24"/>
           <w:szCs w:val="24"/>
         </w:rPr>
-        <w:t xml:space="preserve"> </w:t>
-      </w:r>
-      <w:proofErr w:type="spellStart"/>
-      <w:r>
-        <w:rPr>
-          <w:rFonts w:ascii="Times New Roman" w:eastAsia="Times New Roman" w:hAnsi="Times New Roman" w:cs="Times New Roman"/>
-          <w:sz w:val="24"/>
-          <w:szCs w:val="24"/>
-        </w:rPr>
-        <w:t>Schneier</w:t>
-      </w:r>
-      <w:proofErr w:type="spellEnd"/>
-      <w:r>
-        <w:rPr>
-          <w:rFonts w:ascii="Times New Roman" w:eastAsia="Times New Roman" w:hAnsi="Times New Roman" w:cs="Times New Roman"/>
-          <w:sz w:val="24"/>
-          <w:szCs w:val="24"/>
-        </w:rPr>
-        <w:t>, A</w:t>
+        <w:t xml:space="preserve"> Schneier, A</w:t>
       </w:r>
       <w:r>
         <w:rPr>
@@ -2949,18 +2811,8 @@
           <w:sz w:val="24"/>
           <w:szCs w:val="24"/>
         </w:rPr>
-        <w:t xml:space="preserve"> </w:t>
-      </w:r>
-      <w:proofErr w:type="spellStart"/>
-      <w:r>
-        <w:rPr>
-          <w:rFonts w:ascii="Times New Roman" w:eastAsia="Times New Roman" w:hAnsi="Times New Roman" w:cs="Times New Roman"/>
-          <w:sz w:val="24"/>
-          <w:szCs w:val="24"/>
-        </w:rPr>
-        <w:t>Tambalotti</w:t>
-      </w:r>
-      <w:proofErr w:type="spellEnd"/>
+        <w:t xml:space="preserve"> Tambalotti</w:t>
+      </w:r>
     </w:p>
     <w:p>
       <w:pPr>
@@ -3064,25 +2916,7 @@
           <w:sz w:val="24"/>
           <w:szCs w:val="24"/>
         </w:rPr>
-        <w:t xml:space="preserve"> </w:t>
-      </w:r>
-      <w:proofErr w:type="spellStart"/>
-      <w:r>
-        <w:rPr>
-          <w:rFonts w:ascii="Times New Roman" w:eastAsia="Times New Roman" w:hAnsi="Times New Roman" w:cs="Times New Roman"/>
-          <w:sz w:val="24"/>
-          <w:szCs w:val="24"/>
-        </w:rPr>
-        <w:t>Giannone</w:t>
-      </w:r>
-      <w:proofErr w:type="spellEnd"/>
-      <w:r>
-        <w:rPr>
-          <w:rFonts w:ascii="Times New Roman" w:eastAsia="Times New Roman" w:hAnsi="Times New Roman" w:cs="Times New Roman"/>
-          <w:sz w:val="24"/>
-          <w:szCs w:val="24"/>
-        </w:rPr>
-        <w:t>, A</w:t>
+        <w:t xml:space="preserve"> Giannone, A</w:t>
       </w:r>
       <w:r>
         <w:rPr>
@@ -3098,25 +2932,7 @@
           <w:sz w:val="24"/>
           <w:szCs w:val="24"/>
         </w:rPr>
-        <w:t xml:space="preserve"> </w:t>
-      </w:r>
-      <w:proofErr w:type="spellStart"/>
-      <w:r>
-        <w:rPr>
-          <w:rFonts w:ascii="Times New Roman" w:eastAsia="Times New Roman" w:hAnsi="Times New Roman" w:cs="Times New Roman"/>
-          <w:sz w:val="24"/>
-          <w:szCs w:val="24"/>
-        </w:rPr>
-        <w:t>Sbordone</w:t>
-      </w:r>
-      <w:proofErr w:type="spellEnd"/>
-      <w:r>
-        <w:rPr>
-          <w:rFonts w:ascii="Times New Roman" w:eastAsia="Times New Roman" w:hAnsi="Times New Roman" w:cs="Times New Roman"/>
-          <w:sz w:val="24"/>
-          <w:szCs w:val="24"/>
-        </w:rPr>
-        <w:t>, A</w:t>
+        <w:t xml:space="preserve"> Sbordone, A</w:t>
       </w:r>
       <w:r>
         <w:rPr>
@@ -3132,18 +2948,8 @@
           <w:sz w:val="24"/>
           <w:szCs w:val="24"/>
         </w:rPr>
-        <w:t xml:space="preserve"> </w:t>
-      </w:r>
-      <w:proofErr w:type="spellStart"/>
-      <w:r>
-        <w:rPr>
-          <w:rFonts w:ascii="Times New Roman" w:eastAsia="Times New Roman" w:hAnsi="Times New Roman" w:cs="Times New Roman"/>
-          <w:sz w:val="24"/>
-          <w:szCs w:val="24"/>
-        </w:rPr>
-        <w:t>Tambalotti</w:t>
-      </w:r>
-      <w:proofErr w:type="spellEnd"/>
+        <w:t xml:space="preserve"> Tambalotti</w:t>
+      </w:r>
     </w:p>
     <w:p>
       <w:pPr>
@@ -3319,25 +3125,7 @@
           <w:sz w:val="24"/>
           <w:szCs w:val="24"/>
         </w:rPr>
-        <w:t xml:space="preserve">Programming: Julia, Python, </w:t>
-      </w:r>
-      <w:proofErr w:type="spellStart"/>
-      <w:r>
-        <w:rPr>
-          <w:rFonts w:ascii="Times New Roman" w:hAnsi="Times New Roman" w:cs="Times New Roman"/>
-          <w:sz w:val="24"/>
-          <w:szCs w:val="24"/>
-        </w:rPr>
-        <w:t>Matlab</w:t>
-      </w:r>
-      <w:proofErr w:type="spellEnd"/>
-      <w:r>
-        <w:rPr>
-          <w:rFonts w:ascii="Times New Roman" w:hAnsi="Times New Roman" w:cs="Times New Roman"/>
-          <w:sz w:val="24"/>
-          <w:szCs w:val="24"/>
-        </w:rPr>
-        <w:t>, Stata.</w:t>
+        <w:t>Programming: Julia, Python, Matlab, Stata.</w:t>
       </w:r>
       <w:r>
         <w:rPr>
@@ -3468,7 +3256,7 @@
       </w:r>
     </w:p>
     <w:sectPr>
-      <w:headerReference w:type="default" r:id="rId13"/>
+      <w:headerReference w:type="default" r:id="rId14"/>
       <w:pgSz w:w="12240" w:h="15840"/>
       <w:pgMar w:top="1440" w:right="1440" w:bottom="1440" w:left="1440" w:header="720" w:footer="720" w:gutter="0"/>
       <w:cols w:space="720"/>

</xml_diff>